<commit_message>
Localización de paquetes, manual de usuario, documentación terminada
</commit_message>
<xml_diff>
--- a/Documentación/Manual de usuario.docx
+++ b/Documentación/Manual de usuario.docx
@@ -8,26 +8,527 @@
         <w:bidi w:val="0"/>
         <w:spacing w:lineRule="auto" w:line="276" w:before="0" w:after="140"/>
         <w:jc w:val="left"/>
-        <w:rPr/>
-      </w:pPr>
-      <w:r>
-        <w:rPr>
-          <w:rStyle w:val="Destaquemayor"/>
-        </w:rPr>
-        <w:t>Manual de Usuario: Sistema de Gestión de Envíos para Code 'n Bugs</w:t>
-      </w:r>
-    </w:p>
-    <w:p>
-      <w:pPr>
-        <w:pStyle w:val="Cuerpodetexto"/>
-        <w:bidi w:val="0"/>
-        <w:spacing w:lineRule="auto" w:line="276" w:before="0" w:after="140"/>
-        <w:jc w:val="left"/>
-        <w:rPr/>
-      </w:pPr>
-      <w:r>
-        <w:rPr/>
-        <w:t>¡Bienvenido al Sistema de Gestión de Envíos de Code 'n Bugs! Este manual te guiará a través de todas las funcionalidades y características de nuestra aplicación web.</w:t>
+        <w:rPr>
+          <w:rStyle w:val="Strong"/>
+          <w:rFonts w:ascii="Times New Roman" w:hAnsi="Times New Roman"/>
+        </w:rPr>
+      </w:pPr>
+      <w:r>
+        <w:rPr/>
+      </w:r>
+    </w:p>
+    <w:p>
+      <w:pPr>
+        <w:pStyle w:val="Cuerpodetexto"/>
+        <w:bidi w:val="0"/>
+        <w:spacing w:lineRule="auto" w:line="276" w:before="0" w:after="140"/>
+        <w:jc w:val="left"/>
+        <w:rPr>
+          <w:rStyle w:val="Strong"/>
+          <w:rFonts w:ascii="Times New Roman" w:hAnsi="Times New Roman"/>
+        </w:rPr>
+      </w:pPr>
+      <w:r>
+        <w:rPr/>
+      </w:r>
+    </w:p>
+    <w:p>
+      <w:pPr>
+        <w:pStyle w:val="Cuerpodetexto"/>
+        <w:bidi w:val="0"/>
+        <w:spacing w:lineRule="auto" w:line="276" w:before="0" w:after="140"/>
+        <w:jc w:val="left"/>
+        <w:rPr>
+          <w:rStyle w:val="Strong"/>
+          <w:rFonts w:ascii="Times New Roman" w:hAnsi="Times New Roman"/>
+        </w:rPr>
+      </w:pPr>
+      <w:r>
+        <w:rPr/>
+      </w:r>
+    </w:p>
+    <w:p>
+      <w:pPr>
+        <w:pStyle w:val="Cuerpodetexto"/>
+        <w:bidi w:val="0"/>
+        <w:spacing w:lineRule="auto" w:line="276" w:before="0" w:after="140"/>
+        <w:jc w:val="left"/>
+        <w:rPr>
+          <w:rStyle w:val="Strong"/>
+          <w:rFonts w:ascii="Times New Roman" w:hAnsi="Times New Roman"/>
+        </w:rPr>
+      </w:pPr>
+      <w:r>
+        <w:rPr/>
+      </w:r>
+    </w:p>
+    <w:p>
+      <w:pPr>
+        <w:pStyle w:val="Cuerpodetexto"/>
+        <w:bidi w:val="0"/>
+        <w:spacing w:lineRule="auto" w:line="276" w:before="0" w:after="140"/>
+        <w:jc w:val="left"/>
+        <w:rPr>
+          <w:rStyle w:val="Strong"/>
+          <w:rFonts w:ascii="Times New Roman" w:hAnsi="Times New Roman"/>
+        </w:rPr>
+      </w:pPr>
+      <w:r>
+        <w:rPr/>
+      </w:r>
+    </w:p>
+    <w:p>
+      <w:pPr>
+        <w:pStyle w:val="Cuerpodetexto"/>
+        <w:bidi w:val="0"/>
+        <w:spacing w:lineRule="auto" w:line="276" w:before="0" w:after="140"/>
+        <w:jc w:val="left"/>
+        <w:rPr>
+          <w:rStyle w:val="Strong"/>
+          <w:rFonts w:ascii="Times New Roman" w:hAnsi="Times New Roman"/>
+        </w:rPr>
+      </w:pPr>
+      <w:r>
+        <w:rPr/>
+      </w:r>
+    </w:p>
+    <w:p>
+      <w:pPr>
+        <w:pStyle w:val="Cuerpodetexto"/>
+        <w:bidi w:val="0"/>
+        <w:spacing w:lineRule="auto" w:line="276" w:before="0" w:after="140"/>
+        <w:jc w:val="left"/>
+        <w:rPr>
+          <w:rStyle w:val="Strong"/>
+          <w:rFonts w:ascii="Times New Roman" w:hAnsi="Times New Roman"/>
+        </w:rPr>
+      </w:pPr>
+      <w:r>
+        <w:rPr/>
+      </w:r>
+    </w:p>
+    <w:p>
+      <w:pPr>
+        <w:pStyle w:val="Cuerpodetexto"/>
+        <w:bidi w:val="0"/>
+        <w:spacing w:lineRule="auto" w:line="276" w:before="0" w:after="140"/>
+        <w:jc w:val="left"/>
+        <w:rPr>
+          <w:rStyle w:val="Strong"/>
+          <w:rFonts w:ascii="Times New Roman" w:hAnsi="Times New Roman"/>
+        </w:rPr>
+      </w:pPr>
+      <w:r>
+        <w:rPr/>
+      </w:r>
+    </w:p>
+    <w:p>
+      <w:pPr>
+        <w:pStyle w:val="Cuerpodetexto"/>
+        <w:bidi w:val="0"/>
+        <w:spacing w:lineRule="auto" w:line="276" w:before="0" w:after="140"/>
+        <w:jc w:val="left"/>
+        <w:rPr>
+          <w:rStyle w:val="Strong"/>
+          <w:rFonts w:ascii="Times New Roman" w:hAnsi="Times New Roman"/>
+        </w:rPr>
+      </w:pPr>
+      <w:r>
+        <w:rPr/>
+      </w:r>
+    </w:p>
+    <w:p>
+      <w:pPr>
+        <w:pStyle w:val="Cuerpodetexto"/>
+        <w:bidi w:val="0"/>
+        <w:spacing w:lineRule="auto" w:line="276" w:before="0" w:after="140"/>
+        <w:jc w:val="left"/>
+        <w:rPr>
+          <w:rStyle w:val="Strong"/>
+          <w:rFonts w:ascii="Times New Roman" w:hAnsi="Times New Roman"/>
+        </w:rPr>
+      </w:pPr>
+      <w:r>
+        <w:rPr/>
+      </w:r>
+    </w:p>
+    <w:p>
+      <w:pPr>
+        <w:pStyle w:val="Cuerpodetexto"/>
+        <w:bidi w:val="0"/>
+        <w:spacing w:lineRule="auto" w:line="276" w:before="0" w:after="140"/>
+        <w:jc w:val="left"/>
+        <w:rPr>
+          <w:rStyle w:val="Strong"/>
+          <w:rFonts w:ascii="Times New Roman" w:hAnsi="Times New Roman"/>
+        </w:rPr>
+      </w:pPr>
+      <w:r>
+        <w:rPr/>
+      </w:r>
+    </w:p>
+    <w:p>
+      <w:pPr>
+        <w:pStyle w:val="Cuerpodetexto"/>
+        <w:bidi w:val="0"/>
+        <w:spacing w:lineRule="auto" w:line="276" w:before="0" w:after="140"/>
+        <w:jc w:val="left"/>
+        <w:rPr>
+          <w:rStyle w:val="Strong"/>
+          <w:rFonts w:ascii="Times New Roman" w:hAnsi="Times New Roman"/>
+        </w:rPr>
+      </w:pPr>
+      <w:r>
+        <w:rPr/>
+      </w:r>
+    </w:p>
+    <w:p>
+      <w:pPr>
+        <w:pStyle w:val="Cuerpodetexto"/>
+        <w:bidi w:val="0"/>
+        <w:spacing w:lineRule="auto" w:line="276" w:before="0" w:after="140"/>
+        <w:jc w:val="center"/>
+        <w:rPr/>
+      </w:pPr>
+      <w:r>
+        <w:rPr>
+          <w:rStyle w:val="Strong"/>
+          <w:rFonts w:ascii="Times New Roman" w:hAnsi="Times New Roman"/>
+          <w:sz w:val="36"/>
+          <w:szCs w:val="36"/>
+        </w:rPr>
+        <w:t>MANUAL DE USUARIO</w:t>
+      </w:r>
+    </w:p>
+    <w:p>
+      <w:pPr>
+        <w:pStyle w:val="Cuerpodetexto"/>
+        <w:bidi w:val="0"/>
+        <w:spacing w:lineRule="auto" w:line="276" w:before="0" w:after="140"/>
+        <w:jc w:val="center"/>
+        <w:rPr/>
+      </w:pPr>
+      <w:r>
+        <w:rPr>
+          <w:rStyle w:val="Strong"/>
+          <w:rFonts w:ascii="Times New Roman" w:hAnsi="Times New Roman"/>
+          <w:sz w:val="36"/>
+          <w:szCs w:val="36"/>
+        </w:rPr>
+        <w:t>GESTOR DE PAQUETES</w:t>
+      </w:r>
+    </w:p>
+    <w:p>
+      <w:pPr>
+        <w:pStyle w:val="Cuerpodetexto"/>
+        <w:bidi w:val="0"/>
+        <w:spacing w:lineRule="auto" w:line="276" w:before="0" w:after="140"/>
+        <w:jc w:val="center"/>
+        <w:rPr>
+          <w:rStyle w:val="Strong"/>
+          <w:rFonts w:ascii="Times New Roman" w:hAnsi="Times New Roman"/>
+        </w:rPr>
+      </w:pPr>
+      <w:r>
+        <w:rPr/>
+      </w:r>
+    </w:p>
+    <w:p>
+      <w:pPr>
+        <w:pStyle w:val="Cuerpodetexto"/>
+        <w:bidi w:val="0"/>
+        <w:spacing w:lineRule="auto" w:line="276" w:before="0" w:after="140"/>
+        <w:jc w:val="left"/>
+        <w:rPr>
+          <w:rStyle w:val="Strong"/>
+          <w:rFonts w:ascii="Times New Roman" w:hAnsi="Times New Roman"/>
+        </w:rPr>
+      </w:pPr>
+      <w:r>
+        <w:rPr/>
+      </w:r>
+    </w:p>
+    <w:p>
+      <w:pPr>
+        <w:pStyle w:val="Cuerpodetexto"/>
+        <w:bidi w:val="0"/>
+        <w:spacing w:lineRule="auto" w:line="276" w:before="0" w:after="140"/>
+        <w:jc w:val="left"/>
+        <w:rPr>
+          <w:rStyle w:val="Strong"/>
+          <w:rFonts w:ascii="Times New Roman" w:hAnsi="Times New Roman"/>
+        </w:rPr>
+      </w:pPr>
+      <w:r>
+        <w:rPr/>
+      </w:r>
+    </w:p>
+    <w:p>
+      <w:pPr>
+        <w:pStyle w:val="Cuerpodetexto"/>
+        <w:bidi w:val="0"/>
+        <w:spacing w:lineRule="auto" w:line="276" w:before="0" w:after="140"/>
+        <w:jc w:val="left"/>
+        <w:rPr>
+          <w:rStyle w:val="Strong"/>
+          <w:rFonts w:ascii="Times New Roman" w:hAnsi="Times New Roman"/>
+        </w:rPr>
+      </w:pPr>
+      <w:r>
+        <w:rPr/>
+      </w:r>
+    </w:p>
+    <w:p>
+      <w:pPr>
+        <w:pStyle w:val="Cuerpodetexto"/>
+        <w:bidi w:val="0"/>
+        <w:spacing w:lineRule="auto" w:line="276" w:before="0" w:after="140"/>
+        <w:jc w:val="left"/>
+        <w:rPr>
+          <w:rStyle w:val="Strong"/>
+          <w:rFonts w:ascii="Times New Roman" w:hAnsi="Times New Roman"/>
+        </w:rPr>
+      </w:pPr>
+      <w:r>
+        <w:rPr/>
+      </w:r>
+    </w:p>
+    <w:p>
+      <w:pPr>
+        <w:pStyle w:val="Cuerpodetexto"/>
+        <w:bidi w:val="0"/>
+        <w:spacing w:lineRule="auto" w:line="276" w:before="0" w:after="140"/>
+        <w:jc w:val="left"/>
+        <w:rPr>
+          <w:rStyle w:val="Strong"/>
+          <w:rFonts w:ascii="Times New Roman" w:hAnsi="Times New Roman"/>
+        </w:rPr>
+      </w:pPr>
+      <w:r>
+        <w:rPr/>
+      </w:r>
+    </w:p>
+    <w:p>
+      <w:pPr>
+        <w:pStyle w:val="Cuerpodetexto"/>
+        <w:bidi w:val="0"/>
+        <w:spacing w:lineRule="auto" w:line="276" w:before="0" w:after="140"/>
+        <w:jc w:val="left"/>
+        <w:rPr>
+          <w:rStyle w:val="Strong"/>
+          <w:rFonts w:ascii="Times New Roman" w:hAnsi="Times New Roman"/>
+        </w:rPr>
+      </w:pPr>
+      <w:r>
+        <w:rPr/>
+      </w:r>
+    </w:p>
+    <w:p>
+      <w:pPr>
+        <w:pStyle w:val="Cuerpodetexto"/>
+        <w:bidi w:val="0"/>
+        <w:spacing w:lineRule="auto" w:line="276" w:before="0" w:after="140"/>
+        <w:jc w:val="left"/>
+        <w:rPr>
+          <w:rStyle w:val="Strong"/>
+          <w:rFonts w:ascii="Times New Roman" w:hAnsi="Times New Roman"/>
+        </w:rPr>
+      </w:pPr>
+      <w:r>
+        <w:rPr/>
+      </w:r>
+    </w:p>
+    <w:p>
+      <w:pPr>
+        <w:pStyle w:val="Cuerpodetexto"/>
+        <w:bidi w:val="0"/>
+        <w:spacing w:lineRule="auto" w:line="276" w:before="0" w:after="140"/>
+        <w:jc w:val="left"/>
+        <w:rPr>
+          <w:rStyle w:val="Strong"/>
+          <w:rFonts w:ascii="Times New Roman" w:hAnsi="Times New Roman"/>
+        </w:rPr>
+      </w:pPr>
+      <w:r>
+        <w:rPr/>
+      </w:r>
+    </w:p>
+    <w:p>
+      <w:pPr>
+        <w:pStyle w:val="Cuerpodetexto"/>
+        <w:bidi w:val="0"/>
+        <w:spacing w:lineRule="auto" w:line="276" w:before="0" w:after="140"/>
+        <w:jc w:val="left"/>
+        <w:rPr>
+          <w:rStyle w:val="Strong"/>
+          <w:rFonts w:ascii="Times New Roman" w:hAnsi="Times New Roman"/>
+        </w:rPr>
+      </w:pPr>
+      <w:r>
+        <w:rPr/>
+      </w:r>
+    </w:p>
+    <w:p>
+      <w:pPr>
+        <w:pStyle w:val="Cuerpodetexto"/>
+        <w:bidi w:val="0"/>
+        <w:spacing w:lineRule="auto" w:line="276" w:before="0" w:after="140"/>
+        <w:jc w:val="left"/>
+        <w:rPr>
+          <w:rStyle w:val="Strong"/>
+          <w:rFonts w:ascii="Times New Roman" w:hAnsi="Times New Roman"/>
+        </w:rPr>
+      </w:pPr>
+      <w:r>
+        <w:rPr/>
+      </w:r>
+    </w:p>
+    <w:p>
+      <w:pPr>
+        <w:pStyle w:val="Cuerpodetexto"/>
+        <w:bidi w:val="0"/>
+        <w:spacing w:lineRule="auto" w:line="276" w:before="0" w:after="140"/>
+        <w:jc w:val="left"/>
+        <w:rPr>
+          <w:rStyle w:val="Strong"/>
+          <w:rFonts w:ascii="Times New Roman" w:hAnsi="Times New Roman"/>
+        </w:rPr>
+      </w:pPr>
+      <w:r>
+        <w:rPr/>
+      </w:r>
+    </w:p>
+    <w:p>
+      <w:pPr>
+        <w:pStyle w:val="Cuerpodetexto"/>
+        <w:bidi w:val="0"/>
+        <w:spacing w:lineRule="auto" w:line="276" w:before="0" w:after="140"/>
+        <w:jc w:val="left"/>
+        <w:rPr>
+          <w:rStyle w:val="Strong"/>
+          <w:rFonts w:ascii="Times New Roman" w:hAnsi="Times New Roman"/>
+        </w:rPr>
+      </w:pPr>
+      <w:r>
+        <w:rPr/>
+      </w:r>
+    </w:p>
+    <w:p>
+      <w:pPr>
+        <w:pStyle w:val="Cuerpodetexto"/>
+        <w:bidi w:val="0"/>
+        <w:spacing w:lineRule="auto" w:line="276" w:before="0" w:after="140"/>
+        <w:jc w:val="left"/>
+        <w:rPr>
+          <w:rStyle w:val="Strong"/>
+          <w:rFonts w:ascii="Times New Roman" w:hAnsi="Times New Roman"/>
+        </w:rPr>
+      </w:pPr>
+      <w:r>
+        <w:rPr/>
+      </w:r>
+    </w:p>
+    <w:p>
+      <w:pPr>
+        <w:pStyle w:val="Cuerpodetexto"/>
+        <w:bidi w:val="0"/>
+        <w:spacing w:lineRule="auto" w:line="276" w:before="0" w:after="140"/>
+        <w:jc w:val="left"/>
+        <w:rPr>
+          <w:rStyle w:val="Strong"/>
+          <w:rFonts w:ascii="Times New Roman" w:hAnsi="Times New Roman"/>
+        </w:rPr>
+      </w:pPr>
+      <w:r>
+        <w:rPr/>
+      </w:r>
+    </w:p>
+    <w:p>
+      <w:pPr>
+        <w:pStyle w:val="Cuerpodetexto"/>
+        <w:bidi w:val="0"/>
+        <w:spacing w:lineRule="auto" w:line="276" w:before="0" w:after="140"/>
+        <w:jc w:val="left"/>
+        <w:rPr/>
+      </w:pPr>
+      <w:r>
+        <w:rPr>
+          <w:rStyle w:val="Strong"/>
+          <w:rFonts w:ascii="Times New Roman" w:hAnsi="Times New Roman"/>
+        </w:rPr>
+        <w:t xml:space="preserve">Manual de Usuario: Sistema de Gestión de </w:t>
+      </w:r>
+      <w:r>
+        <w:rPr>
+          <w:rStyle w:val="Strong"/>
+          <w:rFonts w:ascii="Times New Roman" w:hAnsi="Times New Roman"/>
+        </w:rPr>
+        <w:t>Paquetes</w:t>
+      </w:r>
+    </w:p>
+    <w:p>
+      <w:pPr>
+        <w:pStyle w:val="Cuerpodetexto"/>
+        <w:bidi w:val="0"/>
+        <w:spacing w:lineRule="auto" w:line="276" w:before="0" w:after="140"/>
+        <w:jc w:val="left"/>
+        <w:rPr>
+          <w:rFonts w:ascii="Times New Roman" w:hAnsi="Times New Roman"/>
+        </w:rPr>
+      </w:pPr>
+      <w:r>
+        <w:rPr>
+          <w:rFonts w:ascii="Times New Roman" w:hAnsi="Times New Roman"/>
+        </w:rPr>
+        <w:t xml:space="preserve">¡Bienvenido al Sistema de Gestión de </w:t>
+      </w:r>
+      <w:r>
+        <w:rPr>
+          <w:rFonts w:ascii="Times New Roman" w:hAnsi="Times New Roman"/>
+        </w:rPr>
+        <w:t>Paquetes</w:t>
+      </w:r>
+      <w:r>
+        <w:rPr>
+          <w:rFonts w:ascii="Times New Roman" w:hAnsi="Times New Roman"/>
+        </w:rPr>
+        <w:t xml:space="preserve">! Este manual </w:t>
+      </w:r>
+      <w:r>
+        <w:rPr>
+          <w:rFonts w:ascii="Times New Roman" w:hAnsi="Times New Roman"/>
+        </w:rPr>
+        <w:t>es</w:t>
+      </w:r>
+      <w:r>
+        <w:rPr>
+          <w:rFonts w:ascii="Times New Roman" w:hAnsi="Times New Roman"/>
+        </w:rPr>
+        <w:t xml:space="preserve"> </w:t>
+      </w:r>
+      <w:r>
+        <w:rPr>
+          <w:rFonts w:ascii="Times New Roman" w:hAnsi="Times New Roman"/>
+        </w:rPr>
+        <w:t xml:space="preserve">una </w:t>
+      </w:r>
+      <w:r>
+        <w:rPr>
+          <w:rFonts w:ascii="Times New Roman" w:hAnsi="Times New Roman"/>
+        </w:rPr>
+        <w:t>guí</w:t>
+      </w:r>
+      <w:r>
+        <w:rPr>
+          <w:rFonts w:ascii="Times New Roman" w:hAnsi="Times New Roman"/>
+        </w:rPr>
+        <w:t xml:space="preserve">a que lo llevará </w:t>
+      </w:r>
+      <w:r>
+        <w:rPr>
+          <w:rFonts w:ascii="Times New Roman" w:hAnsi="Times New Roman"/>
+        </w:rPr>
+        <w:t>a través de todas las funcionalidades y características de nuestra aplicación web.</w:t>
       </w:r>
     </w:p>
     <w:p>
@@ -35,10 +536,29 @@
         <w:pStyle w:val="Ttulo3"/>
         <w:bidi w:val="0"/>
         <w:jc w:val="left"/>
-        <w:rPr/>
-      </w:pPr>
-      <w:r>
-        <w:rPr/>
+        <w:rPr>
+          <w:rFonts w:ascii="Times New Roman" w:hAnsi="Times New Roman"/>
+        </w:rPr>
+      </w:pPr>
+      <w:r>
+        <w:rPr>
+          <w:rFonts w:ascii="Times New Roman" w:hAnsi="Times New Roman"/>
+        </w:rPr>
+      </w:r>
+    </w:p>
+    <w:p>
+      <w:pPr>
+        <w:pStyle w:val="Ttulo3"/>
+        <w:bidi w:val="0"/>
+        <w:jc w:val="left"/>
+        <w:rPr>
+          <w:rFonts w:ascii="Times New Roman" w:hAnsi="Times New Roman"/>
+        </w:rPr>
+      </w:pPr>
+      <w:r>
+        <w:rPr>
+          <w:rFonts w:ascii="Times New Roman" w:hAnsi="Times New Roman"/>
+        </w:rPr>
         <w:t>Acceso al Sistema</w:t>
       </w:r>
     </w:p>
@@ -50,7 +570,6 @@
           <w:numId w:val="1"/>
         </w:numPr>
         <w:tabs>
-          <w:tab w:val="clear" w:pos="709"/>
           <w:tab w:val="left" w:pos="709" w:leader="none"/>
         </w:tabs>
         <w:bidi w:val="0"/>
@@ -61,7 +580,8 @@
       </w:pPr>
       <w:r>
         <w:rPr>
-          <w:rStyle w:val="Destaquemayor"/>
+          <w:rStyle w:val="Strong"/>
+          <w:rFonts w:ascii="Times New Roman" w:hAnsi="Times New Roman"/>
         </w:rPr>
         <w:t>Inicio de Sesión:</w:t>
       </w:r>
@@ -81,10 +601,14 @@
         <w:spacing w:before="0" w:after="0"/>
         <w:ind w:left="1418" w:hanging="283"/>
         <w:jc w:val="left"/>
-        <w:rPr/>
-      </w:pPr>
-      <w:r>
-        <w:rPr/>
+        <w:rPr>
+          <w:rFonts w:ascii="Times New Roman" w:hAnsi="Times New Roman"/>
+        </w:rPr>
+      </w:pPr>
+      <w:r>
+        <w:rPr>
+          <w:rFonts w:ascii="Times New Roman" w:hAnsi="Times New Roman"/>
+        </w:rPr>
         <w:t>Abre tu navegador web e ingresa la URL proporcionada por tu administrador.</w:t>
       </w:r>
     </w:p>
@@ -103,11 +627,27 @@
         <w:spacing w:before="0" w:after="0"/>
         <w:ind w:left="1418" w:hanging="283"/>
         <w:jc w:val="left"/>
-        <w:rPr/>
-      </w:pPr>
-      <w:r>
-        <w:rPr/>
-        <w:t>Ingresa tu nombre de usuario y contraseña en los campos correspondientes.</w:t>
+        <w:rPr>
+          <w:rFonts w:ascii="Times New Roman" w:hAnsi="Times New Roman"/>
+        </w:rPr>
+      </w:pPr>
+      <w:r>
+        <w:rPr>
+          <w:rFonts w:ascii="Times New Roman" w:hAnsi="Times New Roman"/>
+        </w:rPr>
+        <w:t xml:space="preserve">Ingresa tu </w:t>
+      </w:r>
+      <w:r>
+        <w:rPr>
+          <w:rFonts w:ascii="Times New Roman" w:hAnsi="Times New Roman"/>
+        </w:rPr>
+        <w:t>id de</w:t>
+      </w:r>
+      <w:r>
+        <w:rPr>
+          <w:rFonts w:ascii="Times New Roman" w:hAnsi="Times New Roman"/>
+        </w:rPr>
+        <w:t xml:space="preserve"> usuario y contraseña en los campos correspondientes.</w:t>
       </w:r>
     </w:p>
     <w:p>
@@ -122,24 +662,82 @@
           <w:tab w:val="left" w:pos="1418" w:leader="none"/>
         </w:tabs>
         <w:bidi w:val="0"/>
+        <w:spacing w:before="0" w:after="0"/>
         <w:ind w:left="1418" w:hanging="283"/>
         <w:jc w:val="left"/>
-        <w:rPr/>
-      </w:pPr>
-      <w:r>
-        <w:rPr/>
+        <w:rPr>
+          <w:rFonts w:ascii="Times New Roman" w:hAnsi="Times New Roman"/>
+        </w:rPr>
+      </w:pPr>
+      <w:r>
+        <w:rPr>
+          <w:rFonts w:ascii="Times New Roman" w:hAnsi="Times New Roman"/>
+        </w:rPr>
+        <w:t>Selecciona que tipo de usuario eres. Siendo las únicas opciones: Administrador, Operador y Recepcionista.</w:t>
+      </w:r>
+    </w:p>
+    <w:p>
+      <w:pPr>
+        <w:pStyle w:val="Cuerpodetexto"/>
+        <w:numPr>
+          <w:ilvl w:val="1"/>
+          <w:numId w:val="1"/>
+        </w:numPr>
+        <w:tabs>
+          <w:tab w:val="clear" w:pos="709"/>
+          <w:tab w:val="left" w:pos="1418" w:leader="none"/>
+        </w:tabs>
+        <w:bidi w:val="0"/>
+        <w:ind w:left="1418" w:hanging="283"/>
+        <w:jc w:val="left"/>
+        <w:rPr>
+          <w:rFonts w:ascii="Times New Roman" w:hAnsi="Times New Roman"/>
+        </w:rPr>
+      </w:pPr>
+      <w:r>
+        <w:rPr>
+          <w:rFonts w:ascii="Times New Roman" w:hAnsi="Times New Roman"/>
+        </w:rPr>
         <w:t>Haz clic en el botón "Iniciar Sesión" para acceder al sistema.</w:t>
       </w:r>
     </w:p>
     <w:p>
       <w:pPr>
+        <w:pStyle w:val="Cuerpodetexto"/>
+        <w:numPr>
+          <w:ilvl w:val="0"/>
+          <w:numId w:val="0"/>
+        </w:numPr>
+        <w:tabs>
+          <w:tab w:val="clear" w:pos="709"/>
+          <w:tab w:val="left" w:pos="1418" w:leader="none"/>
+        </w:tabs>
+        <w:bidi w:val="0"/>
+        <w:ind w:left="1418" w:hanging="0"/>
+        <w:jc w:val="left"/>
+        <w:rPr>
+          <w:rFonts w:ascii="Times New Roman" w:hAnsi="Times New Roman"/>
+        </w:rPr>
+      </w:pPr>
+      <w:r>
+        <w:rPr>
+          <w:rFonts w:ascii="Times New Roman" w:hAnsi="Times New Roman"/>
+        </w:rPr>
+      </w:r>
+    </w:p>
+    <w:p>
+      <w:pPr>
         <w:pStyle w:val="Ttulo3"/>
         <w:bidi w:val="0"/>
         <w:jc w:val="left"/>
-        <w:rPr/>
-      </w:pPr>
-      <w:r>
-        <w:rPr/>
+        <w:rPr>
+          <w:rFonts w:ascii="Times New Roman" w:hAnsi="Times New Roman"/>
+        </w:rPr>
+      </w:pPr>
+      <w:r>
+        <w:rPr>
+          <w:rFonts w:ascii="Times New Roman" w:hAnsi="Times New Roman"/>
+        </w:rPr>
         <w:t>Roles de Usuario</w:t>
       </w:r>
     </w:p>
@@ -148,11 +746,31 @@
         <w:pStyle w:val="Ttulo4"/>
         <w:bidi w:val="0"/>
         <w:jc w:val="left"/>
-        <w:rPr/>
-      </w:pPr>
-      <w:r>
-        <w:rPr/>
+        <w:rPr>
+          <w:rFonts w:ascii="Times New Roman" w:hAnsi="Times New Roman"/>
+        </w:rPr>
+      </w:pPr>
+      <w:r>
+        <w:rPr>
+          <w:rFonts w:ascii="Times New Roman" w:hAnsi="Times New Roman"/>
+        </w:rPr>
         <w:t>Administradores:</w:t>
+      </w:r>
+    </w:p>
+    <w:p>
+      <w:pPr>
+        <w:pStyle w:val="Cuerpodetexto"/>
+        <w:bidi w:val="0"/>
+        <w:jc w:val="left"/>
+        <w:rPr>
+          <w:rFonts w:ascii="Times New Roman" w:hAnsi="Times New Roman"/>
+        </w:rPr>
+      </w:pPr>
+      <w:r>
+        <w:rPr>
+          <w:rFonts w:ascii="Times New Roman" w:hAnsi="Times New Roman"/>
+        </w:rPr>
+        <w:t>Si eres un usuario con privilegios de administrador puedes realizar las siguientes operaciones:</w:t>
       </w:r>
     </w:p>
     <w:p>
@@ -163,17 +781,20 @@
           <w:numId w:val="2"/>
         </w:numPr>
         <w:tabs>
-          <w:tab w:val="clear" w:pos="709"/>
           <w:tab w:val="left" w:pos="709" w:leader="none"/>
         </w:tabs>
         <w:bidi w:val="0"/>
         <w:spacing w:before="0" w:after="0"/>
         <w:ind w:left="709" w:hanging="283"/>
         <w:jc w:val="left"/>
-        <w:rPr/>
-      </w:pPr>
-      <w:r>
-        <w:rPr/>
+        <w:rPr>
+          <w:rFonts w:ascii="Times New Roman" w:hAnsi="Times New Roman"/>
+        </w:rPr>
+      </w:pPr>
+      <w:r>
+        <w:rPr>
+          <w:rFonts w:ascii="Times New Roman" w:hAnsi="Times New Roman"/>
+        </w:rPr>
         <w:t>Los administradores tienen el control total sobre el sistema. Sus funciones incluyen:</w:t>
       </w:r>
     </w:p>
@@ -192,10 +813,14 @@
         <w:spacing w:before="0" w:after="0"/>
         <w:ind w:left="1418" w:hanging="283"/>
         <w:jc w:val="left"/>
-        <w:rPr/>
-      </w:pPr>
-      <w:r>
-        <w:rPr/>
+        <w:rPr>
+          <w:rFonts w:ascii="Times New Roman" w:hAnsi="Times New Roman"/>
+        </w:rPr>
+      </w:pPr>
+      <w:r>
+        <w:rPr>
+          <w:rFonts w:ascii="Times New Roman" w:hAnsi="Times New Roman"/>
+        </w:rPr>
         <w:t>Crear, modificar o desactivar usuarios.</w:t>
       </w:r>
     </w:p>
@@ -214,10 +839,14 @@
         <w:spacing w:before="0" w:after="0"/>
         <w:ind w:left="1418" w:hanging="283"/>
         <w:jc w:val="left"/>
-        <w:rPr/>
-      </w:pPr>
-      <w:r>
-        <w:rPr/>
+        <w:rPr>
+          <w:rFonts w:ascii="Times New Roman" w:hAnsi="Times New Roman"/>
+        </w:rPr>
+      </w:pPr>
+      <w:r>
+        <w:rPr>
+          <w:rFonts w:ascii="Times New Roman" w:hAnsi="Times New Roman"/>
+        </w:rPr>
         <w:t>Administrar rutas y puntos de control.</w:t>
       </w:r>
     </w:p>
@@ -236,10 +865,14 @@
         <w:spacing w:before="0" w:after="0"/>
         <w:ind w:left="1418" w:hanging="283"/>
         <w:jc w:val="left"/>
-        <w:rPr/>
-      </w:pPr>
-      <w:r>
-        <w:rPr/>
+        <w:rPr>
+          <w:rFonts w:ascii="Times New Roman" w:hAnsi="Times New Roman"/>
+        </w:rPr>
+      </w:pPr>
+      <w:r>
+        <w:rPr>
+          <w:rFonts w:ascii="Times New Roman" w:hAnsi="Times New Roman"/>
+        </w:rPr>
         <w:t>Establecer tarifas de operación y cuotas de destino.</w:t>
       </w:r>
     </w:p>
@@ -257,23 +890,71 @@
         <w:bidi w:val="0"/>
         <w:ind w:left="1418" w:hanging="283"/>
         <w:jc w:val="left"/>
-        <w:rPr/>
-      </w:pPr>
-      <w:r>
-        <w:rPr/>
+        <w:rPr>
+          <w:rFonts w:ascii="Times New Roman" w:hAnsi="Times New Roman"/>
+        </w:rPr>
+      </w:pPr>
+      <w:r>
+        <w:rPr>
+          <w:rFonts w:ascii="Times New Roman" w:hAnsi="Times New Roman"/>
+        </w:rPr>
         <w:t>Generar reportes.</w:t>
       </w:r>
     </w:p>
     <w:p>
       <w:pPr>
+        <w:pStyle w:val="Cuerpodetexto"/>
+        <w:numPr>
+          <w:ilvl w:val="0"/>
+          <w:numId w:val="0"/>
+        </w:numPr>
+        <w:tabs>
+          <w:tab w:val="clear" w:pos="709"/>
+          <w:tab w:val="left" w:pos="1418" w:leader="none"/>
+        </w:tabs>
+        <w:bidi w:val="0"/>
+        <w:ind w:left="1418" w:hanging="0"/>
+        <w:jc w:val="left"/>
+        <w:rPr>
+          <w:rFonts w:ascii="Times New Roman" w:hAnsi="Times New Roman"/>
+        </w:rPr>
+      </w:pPr>
+      <w:r>
+        <w:rPr>
+          <w:rFonts w:ascii="Times New Roman" w:hAnsi="Times New Roman"/>
+        </w:rPr>
+      </w:r>
+    </w:p>
+    <w:p>
+      <w:pPr>
         <w:pStyle w:val="Ttulo4"/>
         <w:bidi w:val="0"/>
         <w:jc w:val="left"/>
-        <w:rPr/>
-      </w:pPr>
-      <w:r>
-        <w:rPr/>
+        <w:rPr>
+          <w:rFonts w:ascii="Times New Roman" w:hAnsi="Times New Roman"/>
+        </w:rPr>
+      </w:pPr>
+      <w:r>
+        <w:rPr>
+          <w:rFonts w:ascii="Times New Roman" w:hAnsi="Times New Roman"/>
+        </w:rPr>
         <w:t>Operadores:</w:t>
+      </w:r>
+    </w:p>
+    <w:p>
+      <w:pPr>
+        <w:pStyle w:val="Cuerpodetexto"/>
+        <w:bidi w:val="0"/>
+        <w:jc w:val="left"/>
+        <w:rPr>
+          <w:rFonts w:ascii="Times New Roman" w:hAnsi="Times New Roman"/>
+        </w:rPr>
+      </w:pPr>
+      <w:r>
+        <w:rPr>
+          <w:rFonts w:ascii="Times New Roman" w:hAnsi="Times New Roman"/>
+        </w:rPr>
+        <w:t>Si eres un operador puedes realizar las siguientes operaciones:</w:t>
       </w:r>
     </w:p>
     <w:p>
@@ -284,17 +965,20 @@
           <w:numId w:val="3"/>
         </w:numPr>
         <w:tabs>
-          <w:tab w:val="clear" w:pos="709"/>
           <w:tab w:val="left" w:pos="709" w:leader="none"/>
         </w:tabs>
         <w:bidi w:val="0"/>
         <w:spacing w:before="0" w:after="0"/>
         <w:ind w:left="709" w:hanging="283"/>
         <w:jc w:val="left"/>
-        <w:rPr/>
-      </w:pPr>
-      <w:r>
-        <w:rPr/>
+        <w:rPr>
+          <w:rFonts w:ascii="Times New Roman" w:hAnsi="Times New Roman"/>
+        </w:rPr>
+      </w:pPr>
+      <w:r>
+        <w:rPr>
+          <w:rFonts w:ascii="Times New Roman" w:hAnsi="Times New Roman"/>
+        </w:rPr>
         <w:t>Los operadores están asignados a puntos de control específicos y tienen las siguientes funciones:</w:t>
       </w:r>
     </w:p>
@@ -313,10 +997,14 @@
         <w:spacing w:before="0" w:after="0"/>
         <w:ind w:left="1418" w:hanging="283"/>
         <w:jc w:val="left"/>
-        <w:rPr/>
-      </w:pPr>
-      <w:r>
-        <w:rPr/>
+        <w:rPr>
+          <w:rFonts w:ascii="Times New Roman" w:hAnsi="Times New Roman"/>
+        </w:rPr>
+      </w:pPr>
+      <w:r>
+        <w:rPr>
+          <w:rFonts w:ascii="Times New Roman" w:hAnsi="Times New Roman"/>
+        </w:rPr>
         <w:t>Registrar el tiempo que un paquete pasa en el punto de control.</w:t>
       </w:r>
     </w:p>
@@ -334,23 +1022,67 @@
         <w:bidi w:val="0"/>
         <w:ind w:left="1418" w:hanging="283"/>
         <w:jc w:val="left"/>
-        <w:rPr/>
-      </w:pPr>
-      <w:r>
-        <w:rPr/>
+        <w:rPr>
+          <w:rFonts w:ascii="Times New Roman" w:hAnsi="Times New Roman"/>
+        </w:rPr>
+      </w:pPr>
+      <w:r>
+        <w:rPr>
+          <w:rFonts w:ascii="Times New Roman" w:hAnsi="Times New Roman"/>
+        </w:rPr>
         <w:t>Ver y procesar solo los paquetes de los puntos de control asignados.</w:t>
       </w:r>
     </w:p>
     <w:p>
       <w:pPr>
+        <w:pStyle w:val="Cuerpodetexto"/>
+        <w:tabs>
+          <w:tab w:val="clear" w:pos="709"/>
+          <w:tab w:val="left" w:pos="1418" w:leader="none"/>
+        </w:tabs>
+        <w:bidi w:val="0"/>
+        <w:ind w:hanging="0"/>
+        <w:jc w:val="left"/>
+        <w:rPr>
+          <w:rFonts w:ascii="Times New Roman" w:hAnsi="Times New Roman"/>
+        </w:rPr>
+      </w:pPr>
+      <w:r>
+        <w:rPr>
+          <w:rFonts w:ascii="Times New Roman" w:hAnsi="Times New Roman"/>
+        </w:rPr>
+      </w:r>
+    </w:p>
+    <w:p>
+      <w:pPr>
         <w:pStyle w:val="Ttulo4"/>
         <w:bidi w:val="0"/>
         <w:jc w:val="left"/>
-        <w:rPr/>
-      </w:pPr>
-      <w:r>
-        <w:rPr/>
+        <w:rPr>
+          <w:rFonts w:ascii="Times New Roman" w:hAnsi="Times New Roman"/>
+        </w:rPr>
+      </w:pPr>
+      <w:r>
+        <w:rPr>
+          <w:rFonts w:ascii="Times New Roman" w:hAnsi="Times New Roman"/>
+        </w:rPr>
         <w:t>Recepcionistas:</w:t>
+      </w:r>
+    </w:p>
+    <w:p>
+      <w:pPr>
+        <w:pStyle w:val="Cuerpodetexto"/>
+        <w:bidi w:val="0"/>
+        <w:jc w:val="left"/>
+        <w:rPr>
+          <w:rFonts w:ascii="Times New Roman" w:hAnsi="Times New Roman"/>
+        </w:rPr>
+      </w:pPr>
+      <w:r>
+        <w:rPr>
+          <w:rFonts w:ascii="Times New Roman" w:hAnsi="Times New Roman"/>
+        </w:rPr>
+        <w:t>Si eres un recepcionista puedes realizar las siguientes operaciones:</w:t>
       </w:r>
     </w:p>
     <w:p>
@@ -361,17 +1093,20 @@
           <w:numId w:val="4"/>
         </w:numPr>
         <w:tabs>
-          <w:tab w:val="clear" w:pos="709"/>
           <w:tab w:val="left" w:pos="709" w:leader="none"/>
         </w:tabs>
         <w:bidi w:val="0"/>
         <w:spacing w:before="0" w:after="0"/>
         <w:ind w:left="709" w:hanging="283"/>
         <w:jc w:val="left"/>
-        <w:rPr/>
-      </w:pPr>
-      <w:r>
-        <w:rPr/>
+        <w:rPr>
+          <w:rFonts w:ascii="Times New Roman" w:hAnsi="Times New Roman"/>
+        </w:rPr>
+      </w:pPr>
+      <w:r>
+        <w:rPr>
+          <w:rFonts w:ascii="Times New Roman" w:hAnsi="Times New Roman"/>
+        </w:rPr>
         <w:t>Los recepcionistas se encargan de la interacción con los clientes y tienen las siguientes funciones:</w:t>
       </w:r>
     </w:p>
@@ -390,10 +1125,14 @@
         <w:spacing w:before="0" w:after="0"/>
         <w:ind w:left="1418" w:hanging="283"/>
         <w:jc w:val="left"/>
-        <w:rPr/>
-      </w:pPr>
-      <w:r>
-        <w:rPr/>
+        <w:rPr>
+          <w:rFonts w:ascii="Times New Roman" w:hAnsi="Times New Roman"/>
+        </w:rPr>
+      </w:pPr>
+      <w:r>
+        <w:rPr>
+          <w:rFonts w:ascii="Times New Roman" w:hAnsi="Times New Roman"/>
+        </w:rPr>
         <w:t>Registrar la llegada y salida de paquetes.</w:t>
       </w:r>
     </w:p>
@@ -412,10 +1151,14 @@
         <w:spacing w:before="0" w:after="0"/>
         <w:ind w:left="1418" w:hanging="283"/>
         <w:jc w:val="left"/>
-        <w:rPr/>
-      </w:pPr>
-      <w:r>
-        <w:rPr/>
+        <w:rPr>
+          <w:rFonts w:ascii="Times New Roman" w:hAnsi="Times New Roman"/>
+        </w:rPr>
+      </w:pPr>
+      <w:r>
+        <w:rPr>
+          <w:rFonts w:ascii="Times New Roman" w:hAnsi="Times New Roman"/>
+        </w:rPr>
         <w:t>Generar facturas para los clientes.</w:t>
       </w:r>
     </w:p>
@@ -433,10 +1176,14 @@
         <w:bidi w:val="0"/>
         <w:ind w:left="1418" w:hanging="283"/>
         <w:jc w:val="left"/>
-        <w:rPr/>
-      </w:pPr>
-      <w:r>
-        <w:rPr/>
+        <w:rPr>
+          <w:rFonts w:ascii="Times New Roman" w:hAnsi="Times New Roman"/>
+        </w:rPr>
+      </w:pPr>
+      <w:r>
+        <w:rPr>
+          <w:rFonts w:ascii="Times New Roman" w:hAnsi="Times New Roman"/>
+        </w:rPr>
         <w:t>Consultar la ubicación de los paquetes para los clientes.</w:t>
       </w:r>
     </w:p>
@@ -445,10 +1192,14 @@
         <w:pStyle w:val="Ttulo3"/>
         <w:bidi w:val="0"/>
         <w:jc w:val="left"/>
-        <w:rPr/>
-      </w:pPr>
-      <w:r>
-        <w:rPr/>
+        <w:rPr>
+          <w:rFonts w:ascii="Times New Roman" w:hAnsi="Times New Roman"/>
+        </w:rPr>
+      </w:pPr>
+      <w:r>
+        <w:rPr>
+          <w:rFonts w:ascii="Times New Roman" w:hAnsi="Times New Roman"/>
+        </w:rPr>
         <w:t>Funcionalidades Principales</w:t>
       </w:r>
     </w:p>
@@ -460,7 +1211,6 @@
           <w:numId w:val="5"/>
         </w:numPr>
         <w:tabs>
-          <w:tab w:val="clear" w:pos="709"/>
           <w:tab w:val="left" w:pos="709" w:leader="none"/>
         </w:tabs>
         <w:bidi w:val="0"/>
@@ -470,7 +1220,8 @@
       </w:pPr>
       <w:r>
         <w:rPr>
-          <w:rStyle w:val="Destaquemayor"/>
+          <w:rStyle w:val="Strong"/>
+          <w:rFonts w:ascii="Times New Roman" w:hAnsi="Times New Roman"/>
         </w:rPr>
         <w:t>Gestión de Rutas y Puntos de Control:</w:t>
       </w:r>
@@ -490,10 +1241,14 @@
         <w:spacing w:before="0" w:after="0"/>
         <w:ind w:left="1418" w:hanging="283"/>
         <w:jc w:val="left"/>
-        <w:rPr/>
-      </w:pPr>
-      <w:r>
-        <w:rPr/>
+        <w:rPr>
+          <w:rFonts w:ascii="Times New Roman" w:hAnsi="Times New Roman"/>
+        </w:rPr>
+      </w:pPr>
+      <w:r>
+        <w:rPr>
+          <w:rFonts w:ascii="Times New Roman" w:hAnsi="Times New Roman"/>
+        </w:rPr>
         <w:t>Los administradores pueden crear, modificar, desactivar o eliminar rutas y puntos de control.</w:t>
       </w:r>
     </w:p>
@@ -512,10 +1267,14 @@
         <w:spacing w:before="0" w:after="0"/>
         <w:ind w:left="1418" w:hanging="283"/>
         <w:jc w:val="left"/>
-        <w:rPr/>
-      </w:pPr>
-      <w:r>
-        <w:rPr/>
+        <w:rPr>
+          <w:rFonts w:ascii="Times New Roman" w:hAnsi="Times New Roman"/>
+        </w:rPr>
+      </w:pPr>
+      <w:r>
+        <w:rPr>
+          <w:rFonts w:ascii="Times New Roman" w:hAnsi="Times New Roman"/>
+        </w:rPr>
         <w:t>También pueden establecer la capacidad de la cola en cada punto de control y la tarifa de operación.</w:t>
       </w:r>
     </w:p>
@@ -527,7 +1286,6 @@
           <w:numId w:val="5"/>
         </w:numPr>
         <w:tabs>
-          <w:tab w:val="clear" w:pos="709"/>
           <w:tab w:val="left" w:pos="709" w:leader="none"/>
         </w:tabs>
         <w:bidi w:val="0"/>
@@ -537,7 +1295,8 @@
       </w:pPr>
       <w:r>
         <w:rPr>
-          <w:rStyle w:val="Destaquemayor"/>
+          <w:rStyle w:val="Strong"/>
+          <w:rFonts w:ascii="Times New Roman" w:hAnsi="Times New Roman"/>
         </w:rPr>
         <w:t>Registro de Clientes y Paquetes:</w:t>
       </w:r>
@@ -557,10 +1316,14 @@
         <w:spacing w:before="0" w:after="0"/>
         <w:ind w:left="1418" w:hanging="283"/>
         <w:jc w:val="left"/>
-        <w:rPr/>
-      </w:pPr>
-      <w:r>
-        <w:rPr/>
+        <w:rPr>
+          <w:rFonts w:ascii="Times New Roman" w:hAnsi="Times New Roman"/>
+        </w:rPr>
+      </w:pPr>
+      <w:r>
+        <w:rPr>
+          <w:rFonts w:ascii="Times New Roman" w:hAnsi="Times New Roman"/>
+        </w:rPr>
         <w:t>Los recepcionistas pueden ingresar clientes nuevos y registrar paquetes.</w:t>
       </w:r>
     </w:p>
@@ -579,10 +1342,14 @@
         <w:spacing w:before="0" w:after="0"/>
         <w:ind w:left="1418" w:hanging="283"/>
         <w:jc w:val="left"/>
-        <w:rPr/>
-      </w:pPr>
-      <w:r>
-        <w:rPr/>
+        <w:rPr>
+          <w:rFonts w:ascii="Times New Roman" w:hAnsi="Times New Roman"/>
+        </w:rPr>
+      </w:pPr>
+      <w:r>
+        <w:rPr>
+          <w:rFonts w:ascii="Times New Roman" w:hAnsi="Times New Roman"/>
+        </w:rPr>
         <w:t>El sistema calculará automáticamente el costo del envío basado en el peso del paquete y la cuota de destino.</w:t>
       </w:r>
     </w:p>
@@ -594,7 +1361,6 @@
           <w:numId w:val="5"/>
         </w:numPr>
         <w:tabs>
-          <w:tab w:val="clear" w:pos="709"/>
           <w:tab w:val="left" w:pos="709" w:leader="none"/>
         </w:tabs>
         <w:bidi w:val="0"/>
@@ -604,7 +1370,8 @@
       </w:pPr>
       <w:r>
         <w:rPr>
-          <w:rStyle w:val="Destaquemayor"/>
+          <w:rStyle w:val="Strong"/>
+          <w:rFonts w:ascii="Times New Roman" w:hAnsi="Times New Roman"/>
         </w:rPr>
         <w:t>Movimiento de Paquetes:</w:t>
       </w:r>
@@ -624,10 +1391,14 @@
         <w:spacing w:before="0" w:after="0"/>
         <w:ind w:left="1418" w:hanging="283"/>
         <w:jc w:val="left"/>
-        <w:rPr/>
-      </w:pPr>
-      <w:r>
-        <w:rPr/>
+        <w:rPr>
+          <w:rFonts w:ascii="Times New Roman" w:hAnsi="Times New Roman"/>
+        </w:rPr>
+      </w:pPr>
+      <w:r>
+        <w:rPr>
+          <w:rFonts w:ascii="Times New Roman" w:hAnsi="Times New Roman"/>
+        </w:rPr>
         <w:t>El sistema automáticamente asignará paquetes a rutas disponibles según la capacidad y destino.</w:t>
       </w:r>
     </w:p>
@@ -646,10 +1417,14 @@
         <w:spacing w:before="0" w:after="0"/>
         <w:ind w:left="1418" w:hanging="283"/>
         <w:jc w:val="left"/>
-        <w:rPr/>
-      </w:pPr>
-      <w:r>
-        <w:rPr/>
+        <w:rPr>
+          <w:rFonts w:ascii="Times New Roman" w:hAnsi="Times New Roman"/>
+        </w:rPr>
+      </w:pPr>
+      <w:r>
+        <w:rPr>
+          <w:rFonts w:ascii="Times New Roman" w:hAnsi="Times New Roman"/>
+        </w:rPr>
         <w:t>Los operadores registrarán el tiempo que los paquetes pasan en cada punto de control.</w:t>
       </w:r>
     </w:p>
@@ -661,7 +1436,6 @@
           <w:numId w:val="5"/>
         </w:numPr>
         <w:tabs>
-          <w:tab w:val="clear" w:pos="709"/>
           <w:tab w:val="left" w:pos="709" w:leader="none"/>
         </w:tabs>
         <w:bidi w:val="0"/>
@@ -671,7 +1445,8 @@
       </w:pPr>
       <w:r>
         <w:rPr>
-          <w:rStyle w:val="Destaquemayor"/>
+          <w:rStyle w:val="Strong"/>
+          <w:rFonts w:ascii="Times New Roman" w:hAnsi="Times New Roman"/>
         </w:rPr>
         <w:t>Facturación y Consultas:</w:t>
       </w:r>
@@ -691,10 +1466,14 @@
         <w:spacing w:before="0" w:after="0"/>
         <w:ind w:left="1418" w:hanging="283"/>
         <w:jc w:val="left"/>
-        <w:rPr/>
-      </w:pPr>
-      <w:r>
-        <w:rPr/>
+        <w:rPr>
+          <w:rFonts w:ascii="Times New Roman" w:hAnsi="Times New Roman"/>
+        </w:rPr>
+      </w:pPr>
+      <w:r>
+        <w:rPr>
+          <w:rFonts w:ascii="Times New Roman" w:hAnsi="Times New Roman"/>
+        </w:rPr>
         <w:t>Los recepcionistas generarán facturas para los clientes.</w:t>
       </w:r>
     </w:p>
@@ -713,10 +1492,14 @@
         <w:spacing w:before="0" w:after="0"/>
         <w:ind w:left="1418" w:hanging="283"/>
         <w:jc w:val="left"/>
-        <w:rPr/>
-      </w:pPr>
-      <w:r>
-        <w:rPr/>
+        <w:rPr>
+          <w:rFonts w:ascii="Times New Roman" w:hAnsi="Times New Roman"/>
+        </w:rPr>
+      </w:pPr>
+      <w:r>
+        <w:rPr>
+          <w:rFonts w:ascii="Times New Roman" w:hAnsi="Times New Roman"/>
+        </w:rPr>
         <w:t>Pueden consultar la ubicación de los paquetes y su tiempo en ruta para los clientes.</w:t>
       </w:r>
     </w:p>
@@ -728,7 +1511,6 @@
           <w:numId w:val="5"/>
         </w:numPr>
         <w:tabs>
-          <w:tab w:val="clear" w:pos="709"/>
           <w:tab w:val="left" w:pos="709" w:leader="none"/>
         </w:tabs>
         <w:bidi w:val="0"/>
@@ -738,7 +1520,8 @@
       </w:pPr>
       <w:r>
         <w:rPr>
-          <w:rStyle w:val="Destaquemayor"/>
+          <w:rStyle w:val="Strong"/>
+          <w:rFonts w:ascii="Times New Roman" w:hAnsi="Times New Roman"/>
         </w:rPr>
         <w:t>Reportes:</w:t>
       </w:r>
@@ -757,10 +1540,14 @@
         <w:bidi w:val="0"/>
         <w:ind w:left="1418" w:hanging="283"/>
         <w:jc w:val="left"/>
-        <w:rPr/>
-      </w:pPr>
-      <w:r>
-        <w:rPr/>
+        <w:rPr>
+          <w:rFonts w:ascii="Times New Roman" w:hAnsi="Times New Roman"/>
+        </w:rPr>
+      </w:pPr>
+      <w:r>
+        <w:rPr>
+          <w:rFonts w:ascii="Times New Roman" w:hAnsi="Times New Roman"/>
+        </w:rPr>
         <w:t>Los administradores pueden generar diversos reportes, incluyendo rutas activas, ganancias, clientes y rutas más populares.</w:t>
       </w:r>
     </w:p>
@@ -769,10 +1556,14 @@
         <w:pStyle w:val="Ttulo3"/>
         <w:bidi w:val="0"/>
         <w:jc w:val="left"/>
-        <w:rPr/>
-      </w:pPr>
-      <w:r>
-        <w:rPr/>
+        <w:rPr>
+          <w:rFonts w:ascii="Times New Roman" w:hAnsi="Times New Roman"/>
+        </w:rPr>
+      </w:pPr>
+      <w:r>
+        <w:rPr>
+          <w:rFonts w:ascii="Times New Roman" w:hAnsi="Times New Roman"/>
+        </w:rPr>
         <w:t>Recomendaciones Generales</w:t>
       </w:r>
     </w:p>
@@ -784,17 +1575,20 @@
           <w:numId w:val="6"/>
         </w:numPr>
         <w:tabs>
-          <w:tab w:val="clear" w:pos="709"/>
           <w:tab w:val="left" w:pos="709" w:leader="none"/>
         </w:tabs>
         <w:bidi w:val="0"/>
         <w:spacing w:before="0" w:after="0"/>
         <w:ind w:left="709" w:hanging="283"/>
         <w:jc w:val="left"/>
-        <w:rPr/>
-      </w:pPr>
-      <w:r>
-        <w:rPr/>
+        <w:rPr>
+          <w:rFonts w:ascii="Times New Roman" w:hAnsi="Times New Roman"/>
+        </w:rPr>
+      </w:pPr>
+      <w:r>
+        <w:rPr>
+          <w:rFonts w:ascii="Times New Roman" w:hAnsi="Times New Roman"/>
+        </w:rPr>
         <w:t>Siempre asegúrate de cerrar sesión al finalizar tu trabajo para proteger la seguridad de la cuenta.</w:t>
       </w:r>
     </w:p>
@@ -806,17 +1600,20 @@
           <w:numId w:val="6"/>
         </w:numPr>
         <w:tabs>
-          <w:tab w:val="clear" w:pos="709"/>
           <w:tab w:val="left" w:pos="709" w:leader="none"/>
         </w:tabs>
         <w:bidi w:val="0"/>
         <w:spacing w:before="0" w:after="0"/>
         <w:ind w:left="709" w:hanging="283"/>
         <w:jc w:val="left"/>
-        <w:rPr/>
-      </w:pPr>
-      <w:r>
-        <w:rPr/>
+        <w:rPr>
+          <w:rFonts w:ascii="Times New Roman" w:hAnsi="Times New Roman"/>
+        </w:rPr>
+      </w:pPr>
+      <w:r>
+        <w:rPr>
+          <w:rFonts w:ascii="Times New Roman" w:hAnsi="Times New Roman"/>
+        </w:rPr>
         <w:t>Mantén actualizada la información del sistema, especialmente tarifas y cuotas.</w:t>
       </w:r>
     </w:p>
@@ -828,16 +1625,19 @@
           <w:numId w:val="6"/>
         </w:numPr>
         <w:tabs>
-          <w:tab w:val="clear" w:pos="709"/>
           <w:tab w:val="left" w:pos="709" w:leader="none"/>
         </w:tabs>
         <w:bidi w:val="0"/>
         <w:ind w:left="709" w:hanging="283"/>
         <w:jc w:val="left"/>
-        <w:rPr/>
-      </w:pPr>
-      <w:r>
-        <w:rPr/>
+        <w:rPr>
+          <w:rFonts w:ascii="Times New Roman" w:hAnsi="Times New Roman"/>
+        </w:rPr>
+      </w:pPr>
+      <w:r>
+        <w:rPr>
+          <w:rFonts w:ascii="Times New Roman" w:hAnsi="Times New Roman"/>
+        </w:rPr>
         <w:t>Comunica cualquier problema o sugerencia de mejora al administrador del sistema.</w:t>
       </w:r>
     </w:p>
@@ -846,11 +1646,15 @@
         <w:pStyle w:val="Cuerpodetexto"/>
         <w:bidi w:val="0"/>
         <w:jc w:val="left"/>
-        <w:rPr/>
-      </w:pPr>
-      <w:r>
-        <w:rPr/>
-        <w:t>¡Esperamos que este manual te ayude a familiarizarte con nuestro sistema! Si tienes alguna pregunta o necesitas asistencia adicional, no dudes en contactar al equipo de soporte técnico. ¡Gracias por utilizar el Sistema de Gestión de Envíos de Code 'n Bugs!</w:t>
+        <w:rPr>
+          <w:rFonts w:ascii="Times New Roman" w:hAnsi="Times New Roman"/>
+        </w:rPr>
+      </w:pPr>
+      <w:r>
+        <w:rPr>
+          <w:rFonts w:ascii="Times New Roman" w:hAnsi="Times New Roman"/>
+        </w:rPr>
+        <w:t>Si tienes alguna pregunta o necesitas asistencia adicional, no dudes en contactar al equipo de soporte técnico.</w:t>
       </w:r>
     </w:p>
     <w:p>
@@ -858,10 +1662,14 @@
         <w:pStyle w:val="Normal"/>
         <w:bidi w:val="0"/>
         <w:jc w:val="left"/>
-        <w:rPr/>
-      </w:pPr>
-      <w:r>
-        <w:rPr/>
+        <w:rPr>
+          <w:rFonts w:ascii="Times New Roman" w:hAnsi="Times New Roman"/>
+        </w:rPr>
+      </w:pPr>
+      <w:r>
+        <w:rPr>
+          <w:rFonts w:ascii="Times New Roman" w:hAnsi="Times New Roman"/>
+        </w:rPr>
       </w:r>
     </w:p>
     <w:sectPr>
@@ -871,6 +1679,7 @@
       <w:pgNumType w:fmt="decimal"/>
       <w:formProt w:val="false"/>
       <w:textDirection w:val="lrTb"/>
+      <w:docGrid w:type="default" w:linePitch="100" w:charSpace="0"/>
     </w:sectPr>
   </w:body>
 </w:document>
@@ -1725,7 +2534,6 @@
     </w:lvl>
     <w:lvl w:ilvl="2">
       <w:start w:val="1"/>
-      <w:pStyle w:val="Ttulo3"/>
       <w:numFmt w:val="none"/>
       <w:suff w:val="nothing"/>
       <w:lvlText w:val=""/>
@@ -1739,7 +2547,6 @@
     </w:lvl>
     <w:lvl w:ilvl="3">
       <w:start w:val="1"/>
-      <w:pStyle w:val="Ttulo4"/>
       <w:numFmt w:val="none"/>
       <w:suff w:val="nothing"/>
       <w:lvlText w:val=""/>
@@ -1855,7 +2662,6 @@
     </w:rPrDefault>
     <w:pPrDefault>
       <w:pPr>
-        <w:widowControl/>
         <w:suppressAutoHyphens w:val="true"/>
       </w:pPr>
     </w:pPrDefault>
@@ -1865,7 +2671,10 @@
     <w:qFormat/>
     <w:pPr>
       <w:widowControl/>
+      <w:suppressAutoHyphens w:val="true"/>
       <w:bidi w:val="0"/>
+      <w:spacing w:before="0" w:after="0"/>
+      <w:jc w:val="left"/>
     </w:pPr>
     <w:rPr>
       <w:rFonts w:ascii="Liberation Serif" w:hAnsi="Liberation Serif" w:eastAsia="DejaVu Sans" w:cs="FreeSans"/>
@@ -1910,7 +2719,7 @@
       <w:szCs w:val="24"/>
     </w:rPr>
   </w:style>
-  <w:style w:type="character" w:styleId="Destaquemayor">
+  <w:style w:type="character" w:styleId="Strong">
     <w:name w:val="Strong"/>
     <w:qFormat/>
     <w:rPr>

</xml_diff>